<commit_message>
Added Sequence Diagram for animal adoption and v2 of Class diagram
</commit_message>
<xml_diff>
--- a/Design-Document.docx
+++ b/Design-Document.docx
@@ -577,7 +577,7 @@
           <w:sz w:val="24"/>
           <w:lang w:val="en-US"/>
         </w:rPr>
-        <w:tab/>
+        <w:t>s</w:t>
       </w:r>
       <w:r>
         <w:rPr>
@@ -670,6 +670,97 @@
           <w:lang w:val="en-US"/>
         </w:rPr>
       </w:pPr>
+      <w:r>
+        <w:rPr>
+          <w:b/>
+          <w:sz w:val="24"/>
+          <w:lang w:val="en-US"/>
+        </w:rPr>
+        <w:t>Sequence Diagrams</w:t>
+      </w:r>
+      <w:r>
+        <w:rPr>
+          <w:b/>
+          <w:sz w:val="24"/>
+          <w:lang w:val="en-US"/>
+        </w:rPr>
+        <w:tab/>
+      </w:r>
+      <w:r>
+        <w:rPr>
+          <w:b/>
+          <w:sz w:val="24"/>
+          <w:lang w:val="en-US"/>
+        </w:rPr>
+        <w:tab/>
+      </w:r>
+      <w:r>
+        <w:rPr>
+          <w:b/>
+          <w:sz w:val="24"/>
+          <w:lang w:val="en-US"/>
+        </w:rPr>
+        <w:tab/>
+      </w:r>
+      <w:r>
+        <w:rPr>
+          <w:b/>
+          <w:sz w:val="24"/>
+          <w:lang w:val="en-US"/>
+        </w:rPr>
+        <w:tab/>
+      </w:r>
+      <w:r>
+        <w:rPr>
+          <w:b/>
+          <w:sz w:val="24"/>
+          <w:lang w:val="en-US"/>
+        </w:rPr>
+        <w:tab/>
+      </w:r>
+      <w:r>
+        <w:rPr>
+          <w:b/>
+          <w:sz w:val="24"/>
+          <w:lang w:val="en-US"/>
+        </w:rPr>
+        <w:tab/>
+      </w:r>
+      <w:r>
+        <w:rPr>
+          <w:b/>
+          <w:sz w:val="24"/>
+          <w:lang w:val="en-US"/>
+        </w:rPr>
+        <w:tab/>
+      </w:r>
+      <w:r>
+        <w:rPr>
+          <w:b/>
+          <w:sz w:val="24"/>
+          <w:lang w:val="en-US"/>
+        </w:rPr>
+        <w:tab/>
+      </w:r>
+      <w:r>
+        <w:rPr>
+          <w:b/>
+          <w:sz w:val="24"/>
+          <w:lang w:val="en-US"/>
+        </w:rPr>
+        <w:tab/>
+      </w:r>
+      <w:r>
+        <w:rPr>
+          <w:b/>
+          <w:sz w:val="24"/>
+          <w:lang w:val="en-US"/>
+        </w:rPr>
+        <w:tab/>
+        <w:t>4</w:t>
+      </w:r>
+      <w:bookmarkStart w:id="0" w:name="_GoBack"/>
+      <w:bookmarkEnd w:id="0"/>
     </w:p>
     <w:p>
       <w:pPr>
@@ -691,6 +782,7 @@
         <w:spacing w:after="0"/>
         <w:jc w:val="center"/>
         <w:rPr>
+          <w:b/>
           <w:sz w:val="32"/>
           <w:lang w:val="en-US"/>
         </w:rPr>
@@ -707,6 +799,23 @@
     </w:p>
     <w:p>
       <w:pPr>
+        <w:spacing w:after="0"/>
+        <w:jc w:val="center"/>
+        <w:rPr>
+          <w:sz w:val="28"/>
+          <w:lang w:val="en-US"/>
+        </w:rPr>
+      </w:pPr>
+      <w:r>
+        <w:rPr>
+          <w:sz w:val="28"/>
+          <w:lang w:val="en-US"/>
+        </w:rPr>
+        <w:t>V1</w:t>
+      </w:r>
+    </w:p>
+    <w:p>
+      <w:pPr>
         <w:rPr>
           <w:noProof/>
         </w:rPr>
@@ -716,7 +825,7 @@
           <w:noProof/>
         </w:rPr>
         <w:drawing>
-          <wp:anchor distT="0" distB="0" distL="114300" distR="114300" simplePos="0" relativeHeight="251660800" behindDoc="0" locked="0" layoutInCell="1" allowOverlap="1" wp14:anchorId="54AAEFB8" wp14:editId="789213B7">
+          <wp:anchor distT="0" distB="0" distL="114300" distR="114300" simplePos="0" relativeHeight="251658240" behindDoc="0" locked="0" layoutInCell="1" allowOverlap="1" wp14:anchorId="54AAEFB8" wp14:editId="00660448">
             <wp:simplePos x="0" y="0"/>
             <wp:positionH relativeFrom="column">
               <wp:posOffset>-737870</wp:posOffset>
@@ -815,15 +924,302 @@
     </w:p>
     <w:p>
       <w:pPr>
-        <w:rPr>
-          <w:sz w:val="24"/>
-        </w:rPr>
-      </w:pPr>
-      <w:bookmarkStart w:id="0" w:name="_GoBack"/>
-      <w:bookmarkEnd w:id="0"/>
+        <w:spacing w:after="0"/>
+        <w:jc w:val="center"/>
+        <w:rPr>
+          <w:b/>
+          <w:sz w:val="32"/>
+          <w:lang w:val="en-US"/>
+        </w:rPr>
+      </w:pPr>
+      <w:r>
+        <w:rPr>
+          <w:b/>
+          <w:sz w:val="32"/>
+          <w:lang w:val="en-US"/>
+        </w:rPr>
+        <w:t>Class Diagram</w:t>
+      </w:r>
+    </w:p>
+    <w:p>
+      <w:pPr>
+        <w:spacing w:after="0"/>
+        <w:jc w:val="center"/>
+        <w:rPr>
+          <w:sz w:val="28"/>
+          <w:lang w:val="en-US"/>
+        </w:rPr>
+      </w:pPr>
+      <w:r>
+        <w:rPr>
+          <w:noProof/>
+          <w:sz w:val="24"/>
+        </w:rPr>
+        <w:drawing>
+          <wp:anchor distT="0" distB="0" distL="114300" distR="114300" simplePos="0" relativeHeight="251664384" behindDoc="1" locked="0" layoutInCell="1" allowOverlap="1" wp14:anchorId="0F38AF00" wp14:editId="3A78650F">
+            <wp:simplePos x="0" y="0"/>
+            <wp:positionH relativeFrom="column">
+              <wp:posOffset>-570230</wp:posOffset>
+            </wp:positionH>
+            <wp:positionV relativeFrom="paragraph">
+              <wp:posOffset>268930</wp:posOffset>
+            </wp:positionV>
+            <wp:extent cx="6899910" cy="4019550"/>
+            <wp:effectExtent l="0" t="0" r="0" b="0"/>
+            <wp:wrapNone/>
+            <wp:docPr id="2" name="Picture 2"/>
+            <wp:cNvGraphicFramePr>
+              <a:graphicFrameLocks xmlns:a="http://schemas.openxmlformats.org/drawingml/2006/main" noChangeAspect="1"/>
+            </wp:cNvGraphicFramePr>
+            <a:graphic xmlns:a="http://schemas.openxmlformats.org/drawingml/2006/main">
+              <a:graphicData uri="http://schemas.openxmlformats.org/drawingml/2006/picture">
+                <pic:pic xmlns:pic="http://schemas.openxmlformats.org/drawingml/2006/picture">
+                  <pic:nvPicPr>
+                    <pic:cNvPr id="2" name="OOD - MiniProject(1).png"/>
+                    <pic:cNvPicPr/>
+                  </pic:nvPicPr>
+                  <pic:blipFill>
+                    <a:blip r:embed="rId7">
+                      <a:extLst>
+                        <a:ext uri="{28A0092B-C50C-407E-A947-70E740481C1C}">
+                          <a14:useLocalDpi xmlns:a14="http://schemas.microsoft.com/office/drawing/2010/main" val="0"/>
+                        </a:ext>
+                      </a:extLst>
+                    </a:blip>
+                    <a:stretch>
+                      <a:fillRect/>
+                    </a:stretch>
+                  </pic:blipFill>
+                  <pic:spPr>
+                    <a:xfrm>
+                      <a:off x="0" y="0"/>
+                      <a:ext cx="6899910" cy="4019550"/>
+                    </a:xfrm>
+                    <a:prstGeom prst="rect">
+                      <a:avLst/>
+                    </a:prstGeom>
+                  </pic:spPr>
+                </pic:pic>
+              </a:graphicData>
+            </a:graphic>
+            <wp14:sizeRelH relativeFrom="margin">
+              <wp14:pctWidth>0</wp14:pctWidth>
+            </wp14:sizeRelH>
+            <wp14:sizeRelV relativeFrom="margin">
+              <wp14:pctHeight>0</wp14:pctHeight>
+            </wp14:sizeRelV>
+          </wp:anchor>
+        </w:drawing>
+      </w:r>
+      <w:r>
+        <w:rPr>
+          <w:sz w:val="28"/>
+          <w:lang w:val="en-US"/>
+        </w:rPr>
+        <w:t>V</w:t>
+      </w:r>
+      <w:r>
+        <w:rPr>
+          <w:sz w:val="28"/>
+          <w:lang w:val="en-US"/>
+        </w:rPr>
+        <w:t>2</w:t>
+      </w:r>
+    </w:p>
+    <w:p>
+      <w:pPr>
+        <w:rPr>
+          <w:sz w:val="24"/>
+        </w:rPr>
+      </w:pPr>
+    </w:p>
+    <w:p>
+      <w:pPr>
+        <w:rPr>
+          <w:sz w:val="24"/>
+        </w:rPr>
+      </w:pPr>
+    </w:p>
+    <w:p>
+      <w:pPr>
+        <w:rPr>
+          <w:sz w:val="24"/>
+        </w:rPr>
+      </w:pPr>
+    </w:p>
+    <w:p>
+      <w:pPr>
+        <w:rPr>
+          <w:sz w:val="24"/>
+        </w:rPr>
+      </w:pPr>
+    </w:p>
+    <w:p>
+      <w:pPr>
+        <w:rPr>
+          <w:sz w:val="24"/>
+        </w:rPr>
+      </w:pPr>
+    </w:p>
+    <w:p>
+      <w:pPr>
+        <w:rPr>
+          <w:sz w:val="24"/>
+        </w:rPr>
+      </w:pPr>
+    </w:p>
+    <w:p>
+      <w:pPr>
+        <w:rPr>
+          <w:sz w:val="24"/>
+        </w:rPr>
+      </w:pPr>
+    </w:p>
+    <w:p>
+      <w:pPr>
+        <w:rPr>
+          <w:sz w:val="24"/>
+        </w:rPr>
+      </w:pPr>
+    </w:p>
+    <w:p>
+      <w:pPr>
+        <w:rPr>
+          <w:sz w:val="24"/>
+        </w:rPr>
+      </w:pPr>
+    </w:p>
+    <w:p>
+      <w:pPr>
+        <w:jc w:val="center"/>
+        <w:rPr>
+          <w:b/>
+          <w:sz w:val="32"/>
+          <w:lang w:val="en-US"/>
+        </w:rPr>
+      </w:pPr>
+      <w:r>
+        <w:rPr>
+          <w:b/>
+          <w:sz w:val="32"/>
+          <w:lang w:val="en-US"/>
+        </w:rPr>
+        <w:lastRenderedPageBreak/>
+        <w:t>Sequence Diagrams</w:t>
+      </w:r>
+    </w:p>
+    <w:p>
+      <w:pPr>
+        <w:jc w:val="center"/>
+        <w:rPr>
+          <w:b/>
+          <w:sz w:val="28"/>
+          <w:lang w:val="en-US"/>
+        </w:rPr>
+      </w:pPr>
+      <w:r>
+        <w:rPr>
+          <w:noProof/>
+          <w:sz w:val="24"/>
+        </w:rPr>
+        <w:drawing>
+          <wp:anchor distT="0" distB="0" distL="114300" distR="114300" simplePos="0" relativeHeight="251666432" behindDoc="0" locked="0" layoutInCell="1" allowOverlap="1" wp14:anchorId="1D71B6BD" wp14:editId="26C95792">
+            <wp:simplePos x="0" y="0"/>
+            <wp:positionH relativeFrom="column">
+              <wp:posOffset>-553720</wp:posOffset>
+            </wp:positionH>
+            <wp:positionV relativeFrom="paragraph">
+              <wp:posOffset>442122</wp:posOffset>
+            </wp:positionV>
+            <wp:extent cx="6757035" cy="7665720"/>
+            <wp:effectExtent l="0" t="0" r="0" b="0"/>
+            <wp:wrapThrough wrapText="bothSides">
+              <wp:wrapPolygon edited="0">
+                <wp:start x="0" y="0"/>
+                <wp:lineTo x="0" y="21525"/>
+                <wp:lineTo x="21557" y="21525"/>
+                <wp:lineTo x="21557" y="0"/>
+                <wp:lineTo x="0" y="0"/>
+              </wp:wrapPolygon>
+            </wp:wrapThrough>
+            <wp:docPr id="3" name="Picture 3"/>
+            <wp:cNvGraphicFramePr>
+              <a:graphicFrameLocks xmlns:a="http://schemas.openxmlformats.org/drawingml/2006/main" noChangeAspect="1"/>
+            </wp:cNvGraphicFramePr>
+            <a:graphic xmlns:a="http://schemas.openxmlformats.org/drawingml/2006/main">
+              <a:graphicData uri="http://schemas.openxmlformats.org/drawingml/2006/picture">
+                <pic:pic xmlns:pic="http://schemas.openxmlformats.org/drawingml/2006/picture">
+                  <pic:nvPicPr>
+                    <pic:cNvPr id="3" name="Animal Adoption.png"/>
+                    <pic:cNvPicPr/>
+                  </pic:nvPicPr>
+                  <pic:blipFill>
+                    <a:blip r:embed="rId8">
+                      <a:extLst>
+                        <a:ext uri="{28A0092B-C50C-407E-A947-70E740481C1C}">
+                          <a14:useLocalDpi xmlns:a14="http://schemas.microsoft.com/office/drawing/2010/main" val="0"/>
+                        </a:ext>
+                      </a:extLst>
+                    </a:blip>
+                    <a:stretch>
+                      <a:fillRect/>
+                    </a:stretch>
+                  </pic:blipFill>
+                  <pic:spPr>
+                    <a:xfrm>
+                      <a:off x="0" y="0"/>
+                      <a:ext cx="6757035" cy="7665720"/>
+                    </a:xfrm>
+                    <a:prstGeom prst="rect">
+                      <a:avLst/>
+                    </a:prstGeom>
+                  </pic:spPr>
+                </pic:pic>
+              </a:graphicData>
+            </a:graphic>
+            <wp14:sizeRelH relativeFrom="margin">
+              <wp14:pctWidth>0</wp14:pctWidth>
+            </wp14:sizeRelH>
+            <wp14:sizeRelV relativeFrom="margin">
+              <wp14:pctHeight>0</wp14:pctHeight>
+            </wp14:sizeRelV>
+          </wp:anchor>
+        </w:drawing>
+      </w:r>
+      <w:r>
+        <w:rPr>
+          <w:b/>
+          <w:sz w:val="28"/>
+          <w:lang w:val="en-US"/>
+        </w:rPr>
+        <w:t>Animal Adoption</w:t>
+      </w:r>
+    </w:p>
+    <w:p>
+      <w:pPr>
+        <w:rPr>
+          <w:b/>
+          <w:sz w:val="28"/>
+          <w:lang w:val="en-US"/>
+        </w:rPr>
+      </w:pPr>
+    </w:p>
+    <w:p>
+      <w:pPr>
+        <w:rPr>
+          <w:sz w:val="24"/>
+        </w:rPr>
+      </w:pPr>
+    </w:p>
+    <w:p>
+      <w:pPr>
+        <w:rPr>
+          <w:sz w:val="24"/>
+        </w:rPr>
+      </w:pPr>
     </w:p>
     <w:sectPr>
-      <w:footerReference w:type="default" r:id="rId7"/>
+      <w:footerReference w:type="default" r:id="rId9"/>
       <w:pgSz w:w="11906" w:h="16838"/>
       <w:pgMar w:top="1417" w:right="1417" w:bottom="1417" w:left="1417" w:header="708" w:footer="708" w:gutter="0"/>
       <w:cols w:space="708"/>

</xml_diff>

<commit_message>
Fixed class diagram based on feedback
</commit_message>
<xml_diff>
--- a/Design-Document.docx
+++ b/Design-Document.docx
@@ -972,14 +972,7 @@
           <w:b/>
           <w:sz w:val="24"/>
         </w:rPr>
-        <w:t>Sequence Diagram</w:t>
-      </w:r>
-      <w:r>
-        <w:rPr>
-          <w:b/>
-          <w:sz w:val="24"/>
-        </w:rPr>
-        <w:t xml:space="preserve"> 2.3 </w:t>
+        <w:t xml:space="preserve">Sequence Diagram 2.3 </w:t>
       </w:r>
       <w:r>
         <w:rPr>
@@ -1072,14 +1065,7 @@
           <w:b/>
           <w:sz w:val="24"/>
         </w:rPr>
-        <w:t>Sequence Diagram</w:t>
-      </w:r>
-      <w:r>
-        <w:rPr>
-          <w:b/>
-          <w:sz w:val="24"/>
-        </w:rPr>
-        <w:t xml:space="preserve"> 2.4 </w:t>
+        <w:t xml:space="preserve">Sequence Diagram 2.4 </w:t>
       </w:r>
       <w:r>
         <w:rPr>
@@ -1192,38 +1178,34 @@
           <w:lang w:val="en-US"/>
         </w:rPr>
       </w:pPr>
-      <w:r>
-        <w:rPr>
-          <w:sz w:val="28"/>
-          <w:lang w:val="en-US"/>
-        </w:rPr>
-        <w:t>V1</w:t>
-      </w:r>
-    </w:p>
-    <w:p>
-      <w:pPr>
+      <w:bookmarkStart w:id="0" w:name="_GoBack"/>
+      <w:bookmarkEnd w:id="0"/>
+      <w:r>
         <w:rPr>
           <w:noProof/>
-        </w:rPr>
-      </w:pPr>
-    </w:p>
-    <w:p>
-      <w:pPr>
-        <w:spacing w:after="0"/>
-        <w:rPr>
-          <w:sz w:val="24"/>
-        </w:rPr>
-      </w:pPr>
-      <w:r>
-        <w:rPr>
-          <w:noProof/>
           <w:sz w:val="24"/>
         </w:rPr>
         <w:drawing>
-          <wp:inline distT="0" distB="0" distL="0" distR="0" wp14:anchorId="4A56DF5B" wp14:editId="7879E391">
-            <wp:extent cx="5760720" cy="3545205"/>
+          <wp:anchor distT="0" distB="0" distL="114300" distR="114300" simplePos="0" relativeHeight="251658752" behindDoc="0" locked="0" layoutInCell="1" allowOverlap="1" wp14:anchorId="502DC0C6" wp14:editId="3BD1CAF5">
+            <wp:simplePos x="0" y="0"/>
+            <wp:positionH relativeFrom="column">
+              <wp:posOffset>-776605</wp:posOffset>
+            </wp:positionH>
+            <wp:positionV relativeFrom="paragraph">
+              <wp:posOffset>377190</wp:posOffset>
+            </wp:positionV>
+            <wp:extent cx="7286625" cy="3962400"/>
             <wp:effectExtent l="0" t="0" r="0" b="0"/>
-            <wp:docPr id="7" name="Picture 7"/>
+            <wp:wrapThrough wrapText="bothSides">
+              <wp:wrapPolygon edited="0">
+                <wp:start x="0" y="0"/>
+                <wp:lineTo x="0" y="21496"/>
+                <wp:lineTo x="21572" y="21496"/>
+                <wp:lineTo x="21572" y="0"/>
+                <wp:lineTo x="0" y="0"/>
+              </wp:wrapPolygon>
+            </wp:wrapThrough>
+            <wp:docPr id="1" name="Picture 1"/>
             <wp:cNvGraphicFramePr>
               <a:graphicFrameLocks xmlns:a="http://schemas.openxmlformats.org/drawingml/2006/main" noChangeAspect="1"/>
             </wp:cNvGraphicFramePr>
@@ -1231,7 +1213,7 @@
               <a:graphicData uri="http://schemas.openxmlformats.org/drawingml/2006/picture">
                 <pic:pic xmlns:pic="http://schemas.openxmlformats.org/drawingml/2006/picture">
                   <pic:nvPicPr>
-                    <pic:cNvPr id="7" name="calss.png"/>
+                    <pic:cNvPr id="1" name="OOD - MiniProject(1).png"/>
                     <pic:cNvPicPr/>
                   </pic:nvPicPr>
                   <pic:blipFill>
@@ -1249,7 +1231,7 @@
                   <pic:spPr>
                     <a:xfrm>
                       <a:off x="0" y="0"/>
-                      <a:ext cx="5760720" cy="3545205"/>
+                      <a:ext cx="7286625" cy="3962400"/>
                     </a:xfrm>
                     <a:prstGeom prst="rect">
                       <a:avLst/>
@@ -1258,9 +1240,37 @@
                 </pic:pic>
               </a:graphicData>
             </a:graphic>
-          </wp:inline>
+            <wp14:sizeRelH relativeFrom="margin">
+              <wp14:pctWidth>0</wp14:pctWidth>
+            </wp14:sizeRelH>
+            <wp14:sizeRelV relativeFrom="margin">
+              <wp14:pctHeight>0</wp14:pctHeight>
+            </wp14:sizeRelV>
+          </wp:anchor>
         </w:drawing>
       </w:r>
+      <w:r>
+        <w:rPr>
+          <w:sz w:val="28"/>
+          <w:lang w:val="en-US"/>
+        </w:rPr>
+        <w:t>V1</w:t>
+      </w:r>
+    </w:p>
+    <w:p>
+      <w:pPr>
+        <w:rPr>
+          <w:noProof/>
+        </w:rPr>
+      </w:pPr>
+    </w:p>
+    <w:p>
+      <w:pPr>
+        <w:spacing w:after="0"/>
+        <w:rPr>
+          <w:sz w:val="24"/>
+        </w:rPr>
+      </w:pPr>
     </w:p>
     <w:p>
       <w:pPr>
@@ -1455,7 +1465,6 @@
           <w:sz w:val="32"/>
           <w:lang w:val="en-US"/>
         </w:rPr>
-        <w:lastRenderedPageBreak/>
         <w:t>Sequence Diagrams</w:t>
       </w:r>
     </w:p>
@@ -1474,15 +1483,7 @@
           <w:sz w:val="28"/>
           <w:lang w:val="en-US"/>
         </w:rPr>
-        <w:t xml:space="preserve">Animal </w:t>
-      </w:r>
-      <w:r>
-        <w:rPr>
-          <w:b/>
-          <w:sz w:val="28"/>
-          <w:lang w:val="en-US"/>
-        </w:rPr>
-        <w:t>Registration</w:t>
+        <w:t>Animal Registration</w:t>
       </w:r>
       <w:r>
         <w:rPr>
@@ -1551,8 +1552,6 @@
           </wp:inline>
         </w:drawing>
       </w:r>
-      <w:bookmarkStart w:id="0" w:name="_GoBack"/>
-      <w:bookmarkEnd w:id="0"/>
     </w:p>
     <w:p>
       <w:pPr>
@@ -1682,15 +1681,7 @@
           <w:lang w:val="en-US"/>
         </w:rPr>
         <w:lastRenderedPageBreak/>
-        <w:t xml:space="preserve">Animal </w:t>
-      </w:r>
-      <w:r>
-        <w:rPr>
-          <w:b/>
-          <w:sz w:val="28"/>
-          <w:lang w:val="en-US"/>
-        </w:rPr>
-        <w:t>Reclaiming</w:t>
+        <w:t>Animal Reclaiming</w:t>
       </w:r>
       <w:r>
         <w:rPr>

</xml_diff>

<commit_message>
changed sequence diagram for registration according to feedback from week5
</commit_message>
<xml_diff>
--- a/Design-Document.docx
+++ b/Design-Document.docx
@@ -1178,8 +1178,6 @@
           <w:lang w:val="en-US"/>
         </w:rPr>
       </w:pPr>
-      <w:bookmarkStart w:id="0" w:name="_GoBack"/>
-      <w:bookmarkEnd w:id="0"/>
       <w:r>
         <w:rPr>
           <w:noProof/>
@@ -1418,37 +1416,12 @@
     </w:p>
     <w:p>
       <w:pPr>
-        <w:spacing w:after="0"/>
-        <w:jc w:val="center"/>
-        <w:rPr>
-          <w:sz w:val="24"/>
-        </w:rPr>
-      </w:pPr>
-    </w:p>
-    <w:p>
-      <w:pPr>
-        <w:spacing w:after="0"/>
-        <w:jc w:val="center"/>
-        <w:rPr>
-          <w:sz w:val="24"/>
-        </w:rPr>
-      </w:pPr>
-    </w:p>
-    <w:p>
-      <w:pPr>
-        <w:spacing w:after="0"/>
-        <w:jc w:val="center"/>
-        <w:rPr>
-          <w:sz w:val="24"/>
-        </w:rPr>
-      </w:pPr>
-    </w:p>
-    <w:p>
-      <w:pPr>
-        <w:rPr>
-          <w:sz w:val="24"/>
-        </w:rPr>
-      </w:pPr>
+        <w:rPr>
+          <w:sz w:val="24"/>
+        </w:rPr>
+      </w:pPr>
+      <w:bookmarkStart w:id="0" w:name="_GoBack"/>
+      <w:bookmarkEnd w:id="0"/>
     </w:p>
     <w:p>
       <w:pPr>
@@ -1465,6 +1438,7 @@
           <w:sz w:val="32"/>
           <w:lang w:val="en-US"/>
         </w:rPr>
+        <w:lastRenderedPageBreak/>
         <w:t>Sequence Diagrams</w:t>
       </w:r>
     </w:p>
@@ -1511,10 +1485,10 @@
           <w:lang w:val="en-US"/>
         </w:rPr>
         <w:drawing>
-          <wp:inline distT="0" distB="0" distL="0" distR="0" wp14:anchorId="35C5FB05" wp14:editId="371E4217">
-            <wp:extent cx="5760720" cy="4495800"/>
+          <wp:inline distT="0" distB="0" distL="0" distR="0" wp14:anchorId="0CB9927C" wp14:editId="054700A8">
+            <wp:extent cx="5762625" cy="7153275"/>
             <wp:effectExtent l="0" t="0" r="0" b="0"/>
-            <wp:docPr id="8" name="Picture 8"/>
+            <wp:docPr id="2" name="Picture 2" descr="C:\Users\koko\Downloads\Animal Adoption.png"/>
             <wp:cNvGraphicFramePr>
               <a:graphicFrameLocks xmlns:a="http://schemas.openxmlformats.org/drawingml/2006/main" noChangeAspect="1"/>
             </wp:cNvGraphicFramePr>
@@ -1522,8 +1496,10 @@
               <a:graphicData uri="http://schemas.openxmlformats.org/drawingml/2006/picture">
                 <pic:pic xmlns:pic="http://schemas.openxmlformats.org/drawingml/2006/picture">
                   <pic:nvPicPr>
-                    <pic:cNvPr id="8" name="Animal Registration.png"/>
-                    <pic:cNvPicPr/>
+                    <pic:cNvPr id="0" name="Picture 1" descr="C:\Users\koko\Downloads\Animal Adoption.png"/>
+                    <pic:cNvPicPr>
+                      <a:picLocks noChangeAspect="1" noChangeArrowheads="1"/>
+                    </pic:cNvPicPr>
                   </pic:nvPicPr>
                   <pic:blipFill>
                     <a:blip r:embed="rId7">
@@ -1533,18 +1509,23 @@
                         </a:ext>
                       </a:extLst>
                     </a:blip>
+                    <a:srcRect/>
                     <a:stretch>
                       <a:fillRect/>
                     </a:stretch>
                   </pic:blipFill>
-                  <pic:spPr>
+                  <pic:spPr bwMode="auto">
                     <a:xfrm>
                       <a:off x="0" y="0"/>
-                      <a:ext cx="5760720" cy="4495800"/>
+                      <a:ext cx="5762625" cy="7153275"/>
                     </a:xfrm>
                     <a:prstGeom prst="rect">
                       <a:avLst/>
                     </a:prstGeom>
+                    <a:noFill/>
+                    <a:ln>
+                      <a:noFill/>
+                    </a:ln>
                   </pic:spPr>
                 </pic:pic>
               </a:graphicData>

</xml_diff>